<commit_message>
Second editorial revision on the paper
</commit_message>
<xml_diff>
--- a/Writing paper/BMC-Chemoinformatics_DDI paper/SNF-CNN Predicting Comprehensive Drug – Drug Interaction via Similarity Network Fusion and Convolutional Neural Networks.docx
+++ b/Writing paper/BMC-Chemoinformatics_DDI paper/SNF-CNN Predicting Comprehensive Drug – Drug Interaction via Similarity Network Fusion and Convolutional Neural Networks.docx
@@ -12295,6 +12295,8 @@
         <w:r>
           <w:rPr>
             <w:rFonts w:ascii="Times New Roman" w:hAnsi="Times New Roman" w:cs="Times New Roman"/>
+            <w:i w:val="0"/>
+            <w:iCs w:val="0"/>
           </w:rPr>
           <w:fldChar w:fldCharType="begin"/>
         </w:r>
@@ -12307,6 +12309,8 @@
         <w:r>
           <w:rPr>
             <w:rFonts w:ascii="Times New Roman" w:hAnsi="Times New Roman" w:cs="Times New Roman"/>
+            <w:i w:val="0"/>
+            <w:iCs w:val="0"/>
           </w:rPr>
           <w:fldChar w:fldCharType="separate"/>
         </w:r>
@@ -12320,6 +12324,8 @@
         <w:r>
           <w:rPr>
             <w:rFonts w:ascii="Times New Roman" w:hAnsi="Times New Roman" w:cs="Times New Roman"/>
+            <w:i w:val="0"/>
+            <w:iCs w:val="0"/>
           </w:rPr>
           <w:fldChar w:fldCharType="end"/>
         </w:r>
@@ -12450,6 +12456,10 @@
           <w:t xml:space="preserve">Figure </w:t>
         </w:r>
         <w:r>
+          <w:rPr>
+            <w:i w:val="0"/>
+            <w:iCs w:val="0"/>
+          </w:rPr>
           <w:fldChar w:fldCharType="begin"/>
         </w:r>
         <w:r>
@@ -12457,6 +12467,10 @@
         </w:r>
       </w:ins>
       <w:r>
+        <w:rPr>
+          <w:i w:val="0"/>
+          <w:iCs w:val="0"/>
+        </w:rPr>
         <w:fldChar w:fldCharType="separate"/>
       </w:r>
       <w:ins w:id="844" w:author="Amin Khodamoradi" w:date="2024-01-08T16:05:00Z">
@@ -12469,6 +12483,10 @@
       </w:ins>
       <w:ins w:id="845" w:author="Amin Khodamoradi" w:date="2023-12-18T15:07:00Z">
         <w:r>
+          <w:rPr>
+            <w:i w:val="0"/>
+            <w:iCs w:val="0"/>
+          </w:rPr>
           <w:fldChar w:fldCharType="end"/>
         </w:r>
         <w:bookmarkEnd w:id="842"/>
@@ -12504,6 +12522,8 @@
         <w:r>
           <w:rPr>
             <w:rFonts w:ascii="Times New Roman" w:hAnsi="Times New Roman" w:cs="Times New Roman"/>
+            <w:i w:val="0"/>
+            <w:iCs w:val="0"/>
           </w:rPr>
           <w:fldChar w:fldCharType="begin"/>
         </w:r>
@@ -12516,6 +12536,8 @@
         <w:r>
           <w:rPr>
             <w:rFonts w:ascii="Times New Roman" w:hAnsi="Times New Roman" w:cs="Times New Roman"/>
+            <w:i w:val="0"/>
+            <w:iCs w:val="0"/>
           </w:rPr>
           <w:fldChar w:fldCharType="separate"/>
         </w:r>
@@ -12529,6 +12551,8 @@
         <w:r>
           <w:rPr>
             <w:rFonts w:ascii="Times New Roman" w:hAnsi="Times New Roman" w:cs="Times New Roman"/>
+            <w:i w:val="0"/>
+            <w:iCs w:val="0"/>
           </w:rPr>
           <w:fldChar w:fldCharType="end"/>
         </w:r>
@@ -13700,6 +13724,8 @@
         <w:r>
           <w:rPr>
             <w:rFonts w:ascii="Times New Roman" w:hAnsi="Times New Roman" w:cs="Times New Roman"/>
+            <w:i w:val="0"/>
+            <w:iCs w:val="0"/>
           </w:rPr>
           <w:fldChar w:fldCharType="begin"/>
         </w:r>
@@ -13712,6 +13738,8 @@
         <w:r>
           <w:rPr>
             <w:rFonts w:ascii="Times New Roman" w:hAnsi="Times New Roman" w:cs="Times New Roman"/>
+            <w:i w:val="0"/>
+            <w:iCs w:val="0"/>
           </w:rPr>
           <w:fldChar w:fldCharType="separate"/>
         </w:r>
@@ -13725,6 +13753,8 @@
         <w:r>
           <w:rPr>
             <w:rFonts w:ascii="Times New Roman" w:hAnsi="Times New Roman" w:cs="Times New Roman"/>
+            <w:i w:val="0"/>
+            <w:iCs w:val="0"/>
           </w:rPr>
           <w:fldChar w:fldCharType="end"/>
         </w:r>
@@ -14362,8 +14392,6 @@
             <w:rPrChange w:id="950" w:author="Amin Khodamoradi" w:date="2023-12-18T15:02:00Z">
               <w:rPr>
                 <w:rFonts w:ascii="Times New Roman" w:hAnsi="Times New Roman" w:cs="Times New Roman"/>
-                <w:i/>
-                <w:iCs/>
               </w:rPr>
             </w:rPrChange>
           </w:rPr>
@@ -14376,8 +14404,6 @@
             <w:rPrChange w:id="951" w:author="Amin Khodamoradi" w:date="2023-12-18T15:02:00Z">
               <w:rPr>
                 <w:rFonts w:ascii="Times New Roman" w:hAnsi="Times New Roman" w:cs="Times New Roman"/>
-                <w:i/>
-                <w:iCs/>
               </w:rPr>
             </w:rPrChange>
           </w:rPr>
@@ -14390,8 +14416,6 @@
             <w:rPrChange w:id="952" w:author="Amin Khodamoradi" w:date="2023-12-18T15:02:00Z">
               <w:rPr>
                 <w:rFonts w:ascii="Times New Roman" w:hAnsi="Times New Roman" w:cs="Times New Roman"/>
-                <w:i/>
-                <w:iCs/>
               </w:rPr>
             </w:rPrChange>
           </w:rPr>
@@ -14404,8 +14428,6 @@
             <w:rPrChange w:id="953" w:author="Amin Khodamoradi" w:date="2023-12-18T15:02:00Z">
               <w:rPr>
                 <w:rFonts w:ascii="Times New Roman" w:hAnsi="Times New Roman" w:cs="Times New Roman"/>
-                <w:i/>
-                <w:iCs/>
               </w:rPr>
             </w:rPrChange>
           </w:rPr>
@@ -14418,8 +14440,6 @@
             <w:rPrChange w:id="954" w:author="Amin Khodamoradi" w:date="2023-12-18T15:02:00Z">
               <w:rPr>
                 <w:rFonts w:ascii="Times New Roman" w:hAnsi="Times New Roman" w:cs="Times New Roman"/>
-                <w:i/>
-                <w:iCs/>
               </w:rPr>
             </w:rPrChange>
           </w:rPr>
@@ -14432,8 +14452,6 @@
             <w:rPrChange w:id="955" w:author="Amin Khodamoradi" w:date="2023-12-18T15:02:00Z">
               <w:rPr>
                 <w:rFonts w:ascii="Times New Roman" w:hAnsi="Times New Roman" w:cs="Times New Roman"/>
-                <w:i/>
-                <w:iCs/>
               </w:rPr>
             </w:rPrChange>
           </w:rPr>
@@ -14446,8 +14464,6 @@
             <w:rPrChange w:id="956" w:author="Amin Khodamoradi" w:date="2023-12-18T15:02:00Z">
               <w:rPr>
                 <w:rFonts w:ascii="Times New Roman" w:hAnsi="Times New Roman" w:cs="Times New Roman"/>
-                <w:i/>
-                <w:iCs/>
               </w:rPr>
             </w:rPrChange>
           </w:rPr>
@@ -14460,8 +14476,6 @@
             <w:rPrChange w:id="957" w:author="Amin Khodamoradi" w:date="2023-12-18T15:02:00Z">
               <w:rPr>
                 <w:rFonts w:ascii="Times New Roman" w:hAnsi="Times New Roman" w:cs="Times New Roman"/>
-                <w:i/>
-                <w:iCs/>
               </w:rPr>
             </w:rPrChange>
           </w:rPr>
@@ -14474,8 +14488,6 @@
             <w:rPrChange w:id="958" w:author="Amin Khodamoradi" w:date="2023-12-18T15:02:00Z">
               <w:rPr>
                 <w:rFonts w:ascii="Times New Roman" w:hAnsi="Times New Roman" w:cs="Times New Roman"/>
-                <w:i/>
-                <w:iCs/>
               </w:rPr>
             </w:rPrChange>
           </w:rPr>
@@ -14524,8 +14536,6 @@
             <w:rPrChange w:id="961" w:author="Amin Khodamoradi" w:date="2023-12-18T15:02:00Z">
               <w:rPr>
                 <w:rFonts w:ascii="Times New Roman" w:hAnsi="Times New Roman" w:cs="Times New Roman"/>
-                <w:i/>
-                <w:iCs/>
               </w:rPr>
             </w:rPrChange>
           </w:rPr>
@@ -15698,7 +15708,7 @@
       <w:pPr>
         <w:spacing w:line="276" w:lineRule="auto"/>
         <w:rPr>
-          <w:rFonts w:ascii="Times New Roman" w:hAnsi="Times New Roman" w:cs="Times New Roman" w:hint="cs"/>
+          <w:rFonts w:ascii="Times New Roman" w:hAnsi="Times New Roman" w:cs="Times New Roman"/>
           <w:rtl/>
           <w:lang w:bidi="fa-IR"/>
         </w:rPr>
@@ -16956,24 +16966,16 @@
         <w:t xml:space="preserve">Figure </w:t>
       </w:r>
       <w:r>
+        <w:fldChar w:fldCharType="begin"/>
+      </w:r>
+      <w:r>
         <w:rPr>
           <w:i w:val="0"/>
           <w:iCs w:val="0"/>
         </w:rPr>
-        <w:fldChar w:fldCharType="begin"/>
-      </w:r>
-      <w:r>
-        <w:rPr>
-          <w:i w:val="0"/>
-          <w:iCs w:val="0"/>
-        </w:rPr>
         <w:instrText xml:space="preserve"> SEQ Figure \* ARABIC </w:instrText>
       </w:r>
       <w:r>
-        <w:rPr>
-          <w:i w:val="0"/>
-          <w:iCs w:val="0"/>
-        </w:rPr>
         <w:fldChar w:fldCharType="separate"/>
       </w:r>
       <w:ins w:id="1129" w:author="Amin Khodamoradi" w:date="2024-01-08T16:05:00Z">
@@ -16996,8 +16998,6 @@
       </w:del>
       <w:r>
         <w:rPr>
-          <w:i w:val="0"/>
-          <w:iCs w:val="0"/>
           <w:noProof/>
         </w:rPr>
         <w:fldChar w:fldCharType="end"/>
@@ -17031,6 +17031,8 @@
         <w:r>
           <w:rPr>
             <w:rFonts w:ascii="Times New Roman" w:hAnsi="Times New Roman" w:cs="Times New Roman"/>
+            <w:i w:val="0"/>
+            <w:iCs w:val="0"/>
           </w:rPr>
           <w:fldChar w:fldCharType="begin"/>
         </w:r>
@@ -17043,6 +17045,8 @@
         <w:r>
           <w:rPr>
             <w:rFonts w:ascii="Times New Roman" w:hAnsi="Times New Roman" w:cs="Times New Roman"/>
+            <w:i w:val="0"/>
+            <w:iCs w:val="0"/>
           </w:rPr>
           <w:fldChar w:fldCharType="separate"/>
         </w:r>
@@ -17056,6 +17060,8 @@
         <w:r>
           <w:rPr>
             <w:rFonts w:ascii="Times New Roman" w:hAnsi="Times New Roman" w:cs="Times New Roman"/>
+            <w:i w:val="0"/>
+            <w:iCs w:val="0"/>
           </w:rPr>
           <w:fldChar w:fldCharType="end"/>
         </w:r>
@@ -21079,6 +21085,8 @@
         <w:r>
           <w:rPr>
             <w:rFonts w:ascii="Times New Roman" w:hAnsi="Times New Roman" w:cs="Times New Roman"/>
+            <w:i w:val="0"/>
+            <w:iCs w:val="0"/>
           </w:rPr>
           <w:fldChar w:fldCharType="begin"/>
         </w:r>
@@ -21091,6 +21099,8 @@
         <w:r>
           <w:rPr>
             <w:rFonts w:ascii="Times New Roman" w:hAnsi="Times New Roman" w:cs="Times New Roman"/>
+            <w:i w:val="0"/>
+            <w:iCs w:val="0"/>
           </w:rPr>
           <w:fldChar w:fldCharType="separate"/>
         </w:r>
@@ -21104,6 +21114,8 @@
         <w:r>
           <w:rPr>
             <w:rFonts w:ascii="Times New Roman" w:hAnsi="Times New Roman" w:cs="Times New Roman"/>
+            <w:i w:val="0"/>
+            <w:iCs w:val="0"/>
           </w:rPr>
           <w:fldChar w:fldCharType="end"/>
         </w:r>
@@ -21835,8 +21847,6 @@
         <w:r>
           <w:rPr>
             <w:rFonts w:ascii="Times New Roman" w:hAnsi="Times New Roman" w:cs="Times New Roman"/>
-            <w:i w:val="0"/>
-            <w:iCs w:val="0"/>
           </w:rPr>
           <w:fldChar w:fldCharType="begin"/>
         </w:r>
@@ -21849,8 +21859,6 @@
         <w:r>
           <w:rPr>
             <w:rFonts w:ascii="Times New Roman" w:hAnsi="Times New Roman" w:cs="Times New Roman"/>
-            <w:i w:val="0"/>
-            <w:iCs w:val="0"/>
           </w:rPr>
           <w:fldChar w:fldCharType="separate"/>
         </w:r>
@@ -21864,8 +21872,6 @@
         <w:r>
           <w:rPr>
             <w:rFonts w:ascii="Times New Roman" w:hAnsi="Times New Roman" w:cs="Times New Roman"/>
-            <w:i w:val="0"/>
-            <w:iCs w:val="0"/>
           </w:rPr>
           <w:fldChar w:fldCharType="end"/>
         </w:r>
@@ -23223,6 +23229,8 @@
         <w:r>
           <w:rPr>
             <w:rFonts w:ascii="Times New Roman" w:hAnsi="Times New Roman" w:cs="Times New Roman"/>
+            <w:i w:val="0"/>
+            <w:iCs w:val="0"/>
           </w:rPr>
           <w:fldChar w:fldCharType="begin"/>
         </w:r>
@@ -23235,6 +23243,8 @@
         <w:r>
           <w:rPr>
             <w:rFonts w:ascii="Times New Roman" w:hAnsi="Times New Roman" w:cs="Times New Roman"/>
+            <w:i w:val="0"/>
+            <w:iCs w:val="0"/>
           </w:rPr>
           <w:fldChar w:fldCharType="separate"/>
         </w:r>
@@ -23248,6 +23258,8 @@
         <w:r>
           <w:rPr>
             <w:rFonts w:ascii="Times New Roman" w:hAnsi="Times New Roman" w:cs="Times New Roman"/>
+            <w:i w:val="0"/>
+            <w:iCs w:val="0"/>
           </w:rPr>
           <w:fldChar w:fldCharType="end"/>
         </w:r>
@@ -39191,13 +39203,16 @@
           <w:delInstrText>HYPERLINK "https://github.com/fchollet/keras"</w:delInstrText>
         </w:r>
         <w:r>
-          <w:rPr>
+          <w:fldChar w:fldCharType="separate"/>
+        </w:r>
+        <w:r>
+          <w:rPr>
+            <w:rStyle w:val="Hyperlink"/>
+            <w:rFonts w:ascii="Times New Roman" w:hAnsi="Times New Roman" w:cs="Times New Roman"/>
             <w:i w:val="0"/>
             <w:iCs w:val="0"/>
           </w:rPr>
-        </w:r>
-        <w:r>
-          <w:fldChar w:fldCharType="separate"/>
+          <w:delText>https://github.com/fchollet/keras</w:delText>
         </w:r>
         <w:r>
           <w:rPr>
@@ -39205,13 +39220,6 @@
             <w:rFonts w:ascii="Times New Roman" w:hAnsi="Times New Roman" w:cs="Times New Roman"/>
             <w:i w:val="0"/>
             <w:iCs w:val="0"/>
-          </w:rPr>
-          <w:delText>https://github.com/fchollet/keras</w:delText>
-        </w:r>
-        <w:r>
-          <w:rPr>
-            <w:rStyle w:val="Hyperlink"/>
-            <w:rFonts w:ascii="Times New Roman" w:hAnsi="Times New Roman" w:cs="Times New Roman"/>
           </w:rPr>
           <w:fldChar w:fldCharType="end"/>
         </w:r>
@@ -39628,6 +39636,8 @@
           <w:r>
             <w:rPr>
               <w:rFonts w:ascii="Times New Roman" w:hAnsi="Times New Roman" w:cs="Times New Roman"/>
+              <w:i w:val="0"/>
+              <w:iCs w:val="0"/>
               <w:lang w:val="pt-PT"/>
             </w:rPr>
             <w:fldChar w:fldCharType="begin"/>
@@ -39635,9 +39645,13 @@
           <w:r>
             <w:rPr>
               <w:rFonts w:ascii="Times New Roman" w:hAnsi="Times New Roman" w:cs="Times New Roman"/>
+              <w:i w:val="0"/>
+              <w:iCs w:val="0"/>
               <w:rPrChange w:id="1861" w:author="mcm" w:date="2023-11-13T14:45:00Z">
                 <w:rPr>
                   <w:rFonts w:ascii="Times New Roman" w:hAnsi="Times New Roman" w:cs="Times New Roman"/>
+                  <w:i w:val="0"/>
+                  <w:iCs w:val="0"/>
                   <w:lang w:val="pt-PT"/>
                 </w:rPr>
               </w:rPrChange>
@@ -39663,9 +39677,13 @@
           <w:r>
             <w:rPr>
               <w:rFonts w:ascii="Times New Roman" w:hAnsi="Times New Roman" w:cs="Times New Roman"/>
+              <w:i w:val="0"/>
+              <w:iCs w:val="0"/>
               <w:rPrChange w:id="1866" w:author="mcm" w:date="2023-11-13T14:45:00Z">
                 <w:rPr>
                   <w:rFonts w:ascii="Times New Roman" w:hAnsi="Times New Roman" w:cs="Times New Roman"/>
+                  <w:i w:val="0"/>
+                  <w:iCs w:val="0"/>
                   <w:lang w:val="pt-PT"/>
                 </w:rPr>
               </w:rPrChange>
@@ -39675,12 +39693,16 @@
           <w:r>
             <w:rPr>
               <w:rFonts w:ascii="Times New Roman" w:hAnsi="Times New Roman" w:cs="Times New Roman"/>
+              <w:i w:val="0"/>
+              <w:iCs w:val="0"/>
               <w:lang w:val="pt-PT"/>
             </w:rPr>
           </w:r>
           <w:r>
             <w:rPr>
               <w:rFonts w:ascii="Times New Roman" w:hAnsi="Times New Roman" w:cs="Times New Roman"/>
+              <w:i w:val="0"/>
+              <w:iCs w:val="0"/>
               <w:lang w:val="pt-PT"/>
             </w:rPr>
             <w:fldChar w:fldCharType="separate"/>
@@ -39695,6 +39717,8 @@
               <w:rPrChange w:id="1869" w:author="mcm" w:date="2023-11-13T14:45:00Z">
                 <w:rPr>
                   <w:rFonts w:ascii="Times New Roman" w:hAnsi="Times New Roman" w:cs="Times New Roman"/>
+                  <w:i w:val="0"/>
+                  <w:iCs w:val="0"/>
                 </w:rPr>
               </w:rPrChange>
             </w:rPr>
@@ -39707,6 +39731,8 @@
           <w:r>
             <w:rPr>
               <w:rFonts w:ascii="Times New Roman" w:hAnsi="Times New Roman" w:cs="Times New Roman"/>
+              <w:i w:val="0"/>
+              <w:iCs w:val="0"/>
               <w:lang w:val="pt-PT"/>
             </w:rPr>
             <w:fldChar w:fldCharType="end"/>
@@ -39731,9 +39757,13 @@
           <w:r>
             <w:rPr>
               <w:rFonts w:ascii="Times New Roman" w:hAnsi="Times New Roman" w:cs="Times New Roman"/>
+              <w:i w:val="0"/>
+              <w:iCs w:val="0"/>
               <w:rPrChange w:id="1876" w:author="mcm" w:date="2023-11-09T17:19:00Z">
                 <w:rPr>
                   <w:rFonts w:ascii="Times New Roman" w:hAnsi="Times New Roman" w:cs="Times New Roman"/>
+                  <w:i w:val="0"/>
+                  <w:iCs w:val="0"/>
                   <w:lang w:val="pt-PT"/>
                 </w:rPr>
               </w:rPrChange>
@@ -39755,6 +39785,8 @@
           <w:r>
             <w:rPr>
               <w:rFonts w:ascii="Times New Roman" w:hAnsi="Times New Roman" w:cs="Times New Roman"/>
+              <w:i w:val="0"/>
+              <w:iCs w:val="0"/>
             </w:rPr>
             <w:fldChar w:fldCharType="begin"/>
           </w:r>
@@ -39793,11 +39825,15 @@
           <w:r>
             <w:rPr>
               <w:rFonts w:ascii="Times New Roman" w:hAnsi="Times New Roman" w:cs="Times New Roman"/>
+              <w:i w:val="0"/>
+              <w:iCs w:val="0"/>
             </w:rPr>
           </w:r>
           <w:r>
             <w:rPr>
               <w:rFonts w:ascii="Times New Roman" w:hAnsi="Times New Roman" w:cs="Times New Roman"/>
+              <w:i w:val="0"/>
+              <w:iCs w:val="0"/>
             </w:rPr>
             <w:fldChar w:fldCharType="separate"/>
           </w:r>
@@ -39821,6 +39857,8 @@
           <w:r>
             <w:rPr>
               <w:rFonts w:ascii="Times New Roman" w:hAnsi="Times New Roman" w:cs="Times New Roman"/>
+              <w:i w:val="0"/>
+              <w:iCs w:val="0"/>
             </w:rPr>
             <w:fldChar w:fldCharType="end"/>
           </w:r>
@@ -39859,6 +39897,7 @@
       </w:ins>
     </w:p>
     <w:sectPr>
+      <w:footerReference w:type="default" r:id="rId22"/>
       <w:pgSz w:w="12240" w:h="15840"/>
       <w:pgMar w:top="1134" w:right="1134" w:bottom="1134" w:left="1134" w:header="0" w:footer="0" w:gutter="0"/>
       <w:cols w:space="720"/>
@@ -40412,6 +40451,68 @@
     </w:p>
   </w:endnote>
 </w:endnotes>
+</file>
+
+<file path=word/footer1.xml><?xml version="1.0" encoding="utf-8"?>
+<w:ftr xmlns:wpc="http://schemas.microsoft.com/office/word/2010/wordprocessingCanvas" xmlns:cx="http://schemas.microsoft.com/office/drawing/2014/chartex" xmlns:cx1="http://schemas.microsoft.com/office/drawing/2015/9/8/chartex" xmlns:cx2="http://schemas.microsoft.com/office/drawing/2015/10/21/chartex" xmlns:cx3="http://schemas.microsoft.com/office/drawing/2016/5/9/chartex" xmlns:cx4="http://schemas.microsoft.com/office/drawing/2016/5/10/chartex" xmlns:cx5="http://schemas.microsoft.com/office/drawing/2016/5/11/chartex" xmlns:cx6="http://schemas.microsoft.com/office/drawing/2016/5/12/chartex" xmlns:cx7="http://schemas.microsoft.com/office/drawing/2016/5/13/chartex" xmlns:cx8="http://schemas.microsoft.com/office/drawing/2016/5/14/chartex" xmlns:mc="http://schemas.openxmlformats.org/markup-compatibility/2006" xmlns:aink="http://schemas.microsoft.com/office/drawing/2016/ink" xmlns:am3d="http://schemas.microsoft.com/office/drawing/2017/model3d" xmlns:o="urn:schemas-microsoft-com:office:office" xmlns:oel="http://schemas.microsoft.com/office/2019/extlst" xmlns:r="http://schemas.openxmlformats.org/officeDocument/2006/relationships" xmlns:m="http://schemas.openxmlformats.org/officeDocument/2006/math" xmlns:v="urn:schemas-microsoft-com:vml" xmlns:wp14="http://schemas.microsoft.com/office/word/2010/wordprocessingDrawing" xmlns:wp="http://schemas.openxmlformats.org/drawingml/2006/wordprocessingDrawing" xmlns:w10="urn:schemas-microsoft-com:office:word" xmlns:w="http://schemas.openxmlformats.org/wordprocessingml/2006/main" xmlns:w14="http://schemas.microsoft.com/office/word/2010/wordml" xmlns:w15="http://schemas.microsoft.com/office/word/2012/wordml" xmlns:w16cex="http://schemas.microsoft.com/office/word/2018/wordml/cex" xmlns:w16cid="http://schemas.microsoft.com/office/word/2016/wordml/cid" xmlns:w16="http://schemas.microsoft.com/office/word/2018/wordml" xmlns:w16du="http://schemas.microsoft.com/office/word/2023/wordml/word16du" xmlns:w16sdtdh="http://schemas.microsoft.com/office/word/2020/wordml/sdtdatahash" xmlns:w16se="http://schemas.microsoft.com/office/word/2015/wordml/symex" xmlns:wpg="http://schemas.microsoft.com/office/word/2010/wordprocessingGroup" xmlns:wpi="http://schemas.microsoft.com/office/word/2010/wordprocessingInk" xmlns:wne="http://schemas.microsoft.com/office/word/2006/wordml" xmlns:wps="http://schemas.microsoft.com/office/word/2010/wordprocessingShape" mc:Ignorable="w14 w15 w16se w16cid w16 w16cex w16sdtdh w16du wp14">
+  <w:customXmlInsRangeStart w:id="1889" w:author="Amin Khodamoradi" w:date="2024-06-01T21:29:00Z"/>
+  <w:sdt>
+    <w:sdtPr>
+      <w:id w:val="1386064438"/>
+      <w:docPartObj>
+        <w:docPartGallery w:val="Page Numbers (Bottom of Page)"/>
+        <w:docPartUnique/>
+      </w:docPartObj>
+    </w:sdtPr>
+    <w:sdtEndPr>
+      <w:rPr>
+        <w:noProof/>
+      </w:rPr>
+    </w:sdtEndPr>
+    <w:sdtContent>
+      <w:customXmlInsRangeEnd w:id="1889"/>
+      <w:p>
+        <w:pPr>
+          <w:pStyle w:val="Footer"/>
+          <w:jc w:val="center"/>
+          <w:rPr>
+            <w:ins w:id="1890" w:author="Amin Khodamoradi" w:date="2024-06-01T21:29:00Z" w16du:dateUtc="2024-06-01T20:29:00Z"/>
+          </w:rPr>
+        </w:pPr>
+        <w:ins w:id="1891" w:author="Amin Khodamoradi" w:date="2024-06-01T21:29:00Z" w16du:dateUtc="2024-06-01T20:29:00Z">
+          <w:r>
+            <w:fldChar w:fldCharType="begin"/>
+          </w:r>
+          <w:r>
+            <w:instrText xml:space="preserve"> PAGE   \* MERGEFORMAT </w:instrText>
+          </w:r>
+          <w:r>
+            <w:fldChar w:fldCharType="separate"/>
+          </w:r>
+          <w:r>
+            <w:rPr>
+              <w:noProof/>
+            </w:rPr>
+            <w:t>2</w:t>
+          </w:r>
+          <w:r>
+            <w:rPr>
+              <w:noProof/>
+            </w:rPr>
+            <w:fldChar w:fldCharType="end"/>
+          </w:r>
+        </w:ins>
+      </w:p>
+      <w:customXmlInsRangeStart w:id="1892" w:author="Amin Khodamoradi" w:date="2024-06-01T21:29:00Z"/>
+    </w:sdtContent>
+  </w:sdt>
+  <w:customXmlInsRangeEnd w:id="1892"/>
+  <w:p>
+    <w:pPr>
+      <w:pStyle w:val="Footer"/>
+    </w:pPr>
+  </w:p>
+</w:ftr>
 </file>
 
 <file path=word/footnotes.xml><?xml version="1.0" encoding="utf-8"?>
@@ -42471,6 +42572,66 @@
     <w:rsid w:val="00C54BBE"/>
     <w:rPr>
       <w:rFonts w:cs="Mangal"/>
+      <w:szCs w:val="21"/>
+    </w:rPr>
+  </w:style>
+  <w:style w:type="paragraph" w:styleId="Header">
+    <w:name w:val="header"/>
+    <w:basedOn w:val="Normal"/>
+    <w:link w:val="HeaderChar"/>
+    <w:uiPriority w:val="99"/>
+    <w:unhideWhenUsed/>
+    <w:rsid w:val="006434BC"/>
+    <w:pPr>
+      <w:tabs>
+        <w:tab w:val="center" w:pos="4680"/>
+        <w:tab w:val="right" w:pos="9360"/>
+      </w:tabs>
+    </w:pPr>
+    <w:rPr>
+      <w:rFonts w:cs="Mangal"/>
+      <w:szCs w:val="21"/>
+    </w:rPr>
+  </w:style>
+  <w:style w:type="character" w:customStyle="1" w:styleId="HeaderChar">
+    <w:name w:val="Header Char"/>
+    <w:basedOn w:val="DefaultParagraphFont"/>
+    <w:link w:val="Header"/>
+    <w:uiPriority w:val="99"/>
+    <w:rsid w:val="006434BC"/>
+    <w:rPr>
+      <w:rFonts w:cs="Mangal"/>
+      <w:sz w:val="24"/>
+      <w:szCs w:val="21"/>
+    </w:rPr>
+  </w:style>
+  <w:style w:type="paragraph" w:styleId="Footer">
+    <w:name w:val="footer"/>
+    <w:basedOn w:val="Normal"/>
+    <w:link w:val="FooterChar"/>
+    <w:uiPriority w:val="99"/>
+    <w:unhideWhenUsed/>
+    <w:rsid w:val="006434BC"/>
+    <w:pPr>
+      <w:tabs>
+        <w:tab w:val="center" w:pos="4680"/>
+        <w:tab w:val="right" w:pos="9360"/>
+      </w:tabs>
+    </w:pPr>
+    <w:rPr>
+      <w:rFonts w:cs="Mangal"/>
+      <w:szCs w:val="21"/>
+    </w:rPr>
+  </w:style>
+  <w:style w:type="character" w:customStyle="1" w:styleId="FooterChar">
+    <w:name w:val="Footer Char"/>
+    <w:basedOn w:val="DefaultParagraphFont"/>
+    <w:link w:val="Footer"/>
+    <w:uiPriority w:val="99"/>
+    <w:rsid w:val="006434BC"/>
+    <w:rPr>
+      <w:rFonts w:cs="Mangal"/>
+      <w:sz w:val="24"/>
       <w:szCs w:val="21"/>
     </w:rPr>
   </w:style>

</xml_diff>